<commit_message>
updated the screenshot page
</commit_message>
<xml_diff>
--- a/MyFramework/Screenshot.docx
+++ b/MyFramework/Screenshot.docx
@@ -6,8 +6,6 @@
       <w:r>
         <w:t>HUB:</w:t>
       </w:r>
-      <w:bookmarkStart w:id="0" w:name="_GoBack"/>
-      <w:bookmarkEnd w:id="0"/>
     </w:p>
     <w:p>
       <w:r>
@@ -98,6 +96,185 @@
           </wp:inline>
         </w:drawing>
       </w:r>
+    </w:p>
+    <w:p/>
+    <w:p/>
+    <w:p>
+      <w:r>
+        <w:t>JENKINS:</w:t>
+      </w:r>
+    </w:p>
+    <w:p/>
+    <w:p>
+      <w:r>
+        <w:t>Step 0:  Run the Jenkin Server using below Command:</w:t>
+      </w:r>
+    </w:p>
+    <w:p>
+      <w:pPr>
+        <w:rPr>
+          <w:b/>
+          <w:i/>
+        </w:rPr>
+      </w:pPr>
+      <w:r>
+        <w:rPr>
+          <w:b/>
+          <w:i/>
+        </w:rPr>
+        <w:t>Java -jar jenkins.jar -httpPort=8282</w:t>
+      </w:r>
+    </w:p>
+    <w:p>
+      <w:r>
+        <w:rPr>
+          <w:noProof/>
+        </w:rPr>
+        <w:drawing>
+          <wp:inline distT="0" distB="0" distL="0" distR="0" wp14:anchorId="5C1C241B" wp14:editId="3EA1FAEC">
+            <wp:extent cx="5943600" cy="3343275"/>
+            <wp:effectExtent l="0" t="0" r="0" b="9525"/>
+            <wp:docPr id="3" name="Picture 3"/>
+            <wp:cNvGraphicFramePr>
+              <a:graphicFrameLocks xmlns:a="http://schemas.openxmlformats.org/drawingml/2006/main" noChangeAspect="1"/>
+            </wp:cNvGraphicFramePr>
+            <a:graphic xmlns:a="http://schemas.openxmlformats.org/drawingml/2006/main">
+              <a:graphicData uri="http://schemas.openxmlformats.org/drawingml/2006/picture">
+                <pic:pic xmlns:pic="http://schemas.openxmlformats.org/drawingml/2006/picture">
+                  <pic:nvPicPr>
+                    <pic:cNvPr id="1" name=""/>
+                    <pic:cNvPicPr/>
+                  </pic:nvPicPr>
+                  <pic:blipFill>
+                    <a:blip r:embed="rId6"/>
+                    <a:stretch>
+                      <a:fillRect/>
+                    </a:stretch>
+                  </pic:blipFill>
+                  <pic:spPr>
+                    <a:xfrm>
+                      <a:off x="0" y="0"/>
+                      <a:ext cx="5943600" cy="3343275"/>
+                    </a:xfrm>
+                    <a:prstGeom prst="rect">
+                      <a:avLst/>
+                    </a:prstGeom>
+                  </pic:spPr>
+                </pic:pic>
+              </a:graphicData>
+            </a:graphic>
+          </wp:inline>
+        </w:drawing>
+      </w:r>
+    </w:p>
+    <w:p>
+      <w:r>
+        <w:t xml:space="preserve">Once the Server is up. Open the Browser and go to the URL: - </w:t>
+      </w:r>
+      <w:r>
+        <w:rPr>
+          <w:b/>
+          <w:i/>
+        </w:rPr>
+        <w:t>localhost:8282</w:t>
+      </w:r>
+    </w:p>
+    <w:p>
+      <w:r>
+        <w:t>Step 1</w:t>
+      </w:r>
+      <w:r>
+        <w:t>: Install the Plugins:</w:t>
+      </w:r>
+    </w:p>
+    <w:p>
+      <w:r>
+        <w:t>Add the Cucumber Reporting and TestNG Reporting</w:t>
+      </w:r>
+    </w:p>
+    <w:p>
+      <w:r>
+        <w:t>Step 2</w:t>
+      </w:r>
+      <w:r>
+        <w:t>:</w:t>
+      </w:r>
+    </w:p>
+    <w:p>
+      <w:pPr>
+        <w:rPr>
+          <w:b/>
+        </w:rPr>
+      </w:pPr>
+      <w:r>
+        <w:rPr>
+          <w:b/>
+        </w:rPr>
+        <w:t>Set the global Variable</w:t>
+      </w:r>
+    </w:p>
+    <w:p>
+      <w:pPr>
+        <w:rPr>
+          <w:i/>
+        </w:rPr>
+      </w:pPr>
+      <w:r>
+        <w:t xml:space="preserve"> Name</w:t>
+      </w:r>
+      <w:r>
+        <w:rPr>
+          <w:i/>
+        </w:rPr>
+        <w:t>: javaHome</w:t>
+      </w:r>
+    </w:p>
+    <w:p>
+      <w:r>
+        <w:t>Java_home:</w:t>
+      </w:r>
+      <w:r>
+        <w:t xml:space="preserve"> </w:t>
+      </w:r>
+      <w:r>
+        <w:t xml:space="preserve"> </w:t>
+      </w:r>
+      <w:r>
+        <w:rPr>
+          <w:i/>
+        </w:rPr>
+        <w:t>C:\Program Files\Java\jdk1.8.0_151</w:t>
+      </w:r>
+    </w:p>
+    <w:p/>
+    <w:p>
+      <w:pPr>
+        <w:rPr>
+          <w:i/>
+        </w:rPr>
+      </w:pPr>
+      <w:r>
+        <w:t xml:space="preserve">Name: </w:t>
+      </w:r>
+      <w:r>
+        <w:rPr>
+          <w:i/>
+        </w:rPr>
+        <w:t>mavenhome</w:t>
+      </w:r>
+    </w:p>
+    <w:p>
+      <w:r>
+        <w:t xml:space="preserve">Maven_home: </w:t>
+      </w:r>
+      <w:bookmarkStart w:id="0" w:name="_GoBack"/>
+      <w:r>
+        <w:rPr>
+          <w:i/>
+        </w:rPr>
+        <w:t>C:\Maven\apache-maven-3.5.2</w:t>
+      </w:r>
+      <w:bookmarkEnd w:id="0"/>
     </w:p>
     <w:sectPr>
       <w:pgSz w:w="12240" w:h="15840"/>

</xml_diff>